<commit_message>
Some litterature in the Tex
</commit_message>
<xml_diff>
--- a/Conference/abstract/Abstract-EHES 7500 signs.docx
+++ b/Conference/abstract/Abstract-EHES 7500 signs.docx
@@ -15,14 +15,21 @@
     </w:p>
     <w:p>
       <w:r>
-        <w:t>G</w:t>
-      </w:r>
-      <w:r>
-        <w:t xml:space="preserve">uillaume Daudin  </w:t>
+        <w:t xml:space="preserve">Guillaume </w:t>
+      </w:r>
+      <w:proofErr w:type="spellStart"/>
+      <w:proofErr w:type="gramStart"/>
+      <w:r>
+        <w:t>Daudin</w:t>
+      </w:r>
+      <w:proofErr w:type="spellEnd"/>
+      <w:r>
+        <w:t xml:space="preserve">  </w:t>
       </w:r>
       <w:r>
         <w:tab/>
       </w:r>
+      <w:proofErr w:type="gramEnd"/>
       <w:r>
         <w:tab/>
       </w:r>
@@ -34,8 +41,13 @@
       </w:r>
       <w:r>
         <w:tab/>
-        <w:t>Elisa Tirindelli</w:t>
-      </w:r>
+        <w:t xml:space="preserve">Elisa </w:t>
+      </w:r>
+      <w:proofErr w:type="spellStart"/>
+      <w:r>
+        <w:t>Tirindelli</w:t>
+      </w:r>
+      <w:proofErr w:type="spellEnd"/>
       <w:r>
         <w:tab/>
       </w:r>
@@ -47,8 +59,13 @@
       </w:r>
     </w:p>
     <w:p>
-      <w:r>
-        <w:t xml:space="preserve">Université Paris-Dauphine </w:t>
+      <w:proofErr w:type="spellStart"/>
+      <w:r>
+        <w:t>Université</w:t>
+      </w:r>
+      <w:proofErr w:type="spellEnd"/>
+      <w:r>
+        <w:t xml:space="preserve"> Paris-Dauphine </w:t>
       </w:r>
       <w:r>
         <w:tab/>
@@ -94,19 +111,7 @@
     <w:p/>
     <w:p>
       <w:r>
-        <w:t xml:space="preserve">Is </w:t>
-      </w:r>
-      <w:r>
-        <w:t xml:space="preserve">mercantilist warfare </w:t>
-      </w:r>
-      <w:r>
-        <w:t xml:space="preserve">effective in its own terms, </w:t>
-      </w:r>
-      <w:r>
-        <w:t>by crippling trade of defeated powers</w:t>
-      </w:r>
-      <w:r>
-        <w:t>? Our paper explores the Anglo-French experience during the eighteenth century and contr</w:t>
+        <w:t>Is mercantilist warfare effective in its own terms, by crippling trade of defeated powers? Our paper explores the Anglo-French experience during the eighteenth century and contr</w:t>
       </w:r>
       <w:r>
         <w:t>ibutes to understanding why that</w:t>
@@ -123,28 +128,37 @@
         <w:t xml:space="preserve">famously </w:t>
       </w:r>
       <w:r>
-        <w:t xml:space="preserve">noticed that European nations « were </w:t>
-      </w:r>
-      <w:r>
-        <w:t xml:space="preserve">nations of eternal war» (1823). </w:t>
-      </w:r>
-      <w:r>
-        <w:t>Indeed, from 1700 to 1825, 2 years out of 3 expe</w:t>
-      </w:r>
-      <w:r>
-        <w:t>rienced conflict between major E</w:t>
-      </w:r>
-      <w:r>
-        <w:t>uropean powers  (</w:t>
-      </w:r>
-      <w:hyperlink r:id="rId6" w:history="1">
-        <w:r>
-          <w:rPr>
-            <w:rStyle w:val="Lienhypertexte"/>
-          </w:rPr>
-          <w:t>https://ourworldindata.org/war-and-peace/)</w:t>
-        </w:r>
-      </w:hyperlink>
+        <w:t xml:space="preserve">noticed that European nations « were nations of eternal war» (1823). Indeed, from 1700 to 1825, 2 years out of 3 experienced conflict between major European </w:t>
+      </w:r>
+      <w:proofErr w:type="gramStart"/>
+      <w:r>
+        <w:t>powers  (</w:t>
+      </w:r>
+      <w:proofErr w:type="gramEnd"/>
+      <w:r>
+        <w:fldChar w:fldCharType="begin"/>
+      </w:r>
+      <w:r>
+        <w:instrText xml:space="preserve"> HYPERLINK "https://ourworldindata.org/war-</w:instrText>
+      </w:r>
+      <w:r>
+        <w:instrText xml:space="preserve">and-peace/)" </w:instrText>
+      </w:r>
+      <w:r>
+        <w:fldChar w:fldCharType="separate"/>
+      </w:r>
+      <w:r>
+        <w:rPr>
+          <w:rStyle w:val="Lienhypertexte"/>
+        </w:rPr>
+        <w:t>https://ourworldindata.org/war-and-peace/)</w:t>
+      </w:r>
+      <w:r>
+        <w:rPr>
+          <w:rStyle w:val="Lienhypertexte"/>
+        </w:rPr>
+        <w:fldChar w:fldCharType="end"/>
+      </w:r>
       <w:r>
         <w:t xml:space="preserve">. </w:t>
       </w:r>
@@ -158,16 +172,36 @@
         <w:t>« 2nd Hundred Years War</w:t>
       </w:r>
       <w:r>
-        <w:t> » 1688-1815. War has many caused. Yet, e</w:t>
+        <w:t> </w:t>
+      </w:r>
+      <w:r>
+        <w:t>» 1688-1815. War has many causes</w:t>
+      </w:r>
+      <w:r>
+        <w:t>. Yet, e</w:t>
       </w:r>
       <w:r>
         <w:t xml:space="preserve">specially after the death of Louis XIV, </w:t>
       </w:r>
       <w:r>
-        <w:t xml:space="preserve">it cannot </w:t>
-      </w:r>
-      <w:r>
-        <w:t>mercantile rivalry was an important motivation of Anglo-French wars. (Crouzet 2008, Wallerstein 1980…). Each nation was jealous of the other’s commercial success</w:t>
+        <w:t>it cannot</w:t>
+      </w:r>
+      <w:r>
+        <w:t xml:space="preserve"> be denied</w:t>
+      </w:r>
+      <w:r>
+        <w:t xml:space="preserve"> </w:t>
+      </w:r>
+      <w:r>
+        <w:t>mercantile rivalry was an important motivation of Anglo-French wars. (</w:t>
+      </w:r>
+      <w:proofErr w:type="spellStart"/>
+      <w:r>
+        <w:t>Crouzet</w:t>
+      </w:r>
+      <w:proofErr w:type="spellEnd"/>
+      <w:r>
+        <w:t xml:space="preserve"> 2008, Wallerstein 1980…). Each nation was jealous of the other’s commercial success</w:t>
       </w:r>
       <w:r>
         <w:t xml:space="preserve">. The </w:t>
@@ -176,7 +210,15 @@
         <w:t>British believed war was a good way to curtail them</w:t>
       </w:r>
       <w:r>
-        <w:t>. The French partly agreed and were more wary of wars bec</w:t>
+        <w:t xml:space="preserve">. The French partly agreed and were </w:t>
+      </w:r>
+      <w:proofErr w:type="gramStart"/>
+      <w:r>
+        <w:t>more wary</w:t>
+      </w:r>
+      <w:proofErr w:type="gramEnd"/>
+      <w:r>
+        <w:t xml:space="preserve"> of wars bec</w:t>
       </w:r>
       <w:r>
         <w:t>ause they did not have much naval success</w:t>
@@ -187,71 +229,19 @@
     </w:p>
     <w:p>
       <w:r>
-        <w:t xml:space="preserve">Here is the long list of wars between France and Britain after the death of Louis XIV : </w:t>
-      </w:r>
-      <w:r>
-        <w:t>War of th</w:t>
-      </w:r>
-      <w:r>
-        <w:t xml:space="preserve">e Polish Succession (1733-1738), </w:t>
-      </w:r>
-      <w:r>
-        <w:t>War of the Austrian Succession (1740</w:t>
-      </w:r>
-      <w:r>
-        <w:t xml:space="preserve"> </w:t>
-      </w:r>
-      <w:r>
-        <w:t>(</w:t>
-      </w:r>
-      <w:r>
-        <w:t>naval hostilities started in 17</w:t>
-      </w:r>
-      <w:r>
-        <w:t>44)–1748)</w:t>
-      </w:r>
-      <w:r>
-        <w:t xml:space="preserve">, </w:t>
-      </w:r>
-      <w:r>
-        <w:t>Seven Years' War (1756–1763)</w:t>
-      </w:r>
-      <w:r>
-        <w:t xml:space="preserve">, </w:t>
-      </w:r>
-      <w:r>
-        <w:t>War of</w:t>
-      </w:r>
-      <w:r>
-        <w:t xml:space="preserve"> American independence (1775 (French involvement started in 1778)</w:t>
-      </w:r>
-      <w:r>
-        <w:t>–</w:t>
-      </w:r>
-      <w:r>
-        <w:t>17</w:t>
-      </w:r>
-      <w:r>
-        <w:t>83)</w:t>
-      </w:r>
-      <w:r>
-        <w:t xml:space="preserve">, </w:t>
-      </w:r>
-      <w:r>
-        <w:t>French Revolutionary Wars (1792–1802)</w:t>
-      </w:r>
-      <w:r>
-        <w:t xml:space="preserve"> and </w:t>
-      </w:r>
-      <w:r>
-        <w:t xml:space="preserve">Napoleonic </w:t>
+        <w:t xml:space="preserve">Here is the long list of wars between France and Britain after the death of Louis </w:t>
+      </w:r>
+      <w:proofErr w:type="gramStart"/>
+      <w:r>
+        <w:t>XIV :</w:t>
+      </w:r>
+      <w:proofErr w:type="gramEnd"/>
+      <w:r>
+        <w:t xml:space="preserve"> War of the Polish Succession (1733-1738), War of the Austrian Succession (1740 (naval hostilities started in 1744)–1748), Seven Years' War (1756–1763), War of American independence (1775 (French involvement started in 1778)–1783), French Revolutionary Wars (1792–1802) and Napoleonic </w:t>
       </w:r>
       <w:r>
         <w:lastRenderedPageBreak/>
-        <w:t>Wars (1803–1815)</w:t>
-      </w:r>
-      <w:r>
-        <w:t>. Yet, all these wars were in vain before the 1790s, as French trade was resilient and was not moved out of its pre-1744 trend</w:t>
+        <w:t>Wars (1803–1815). Yet, all these wars were in vain before the 1790s, as French trade was resilient and was not moved out of its pre-1744 trend</w:t>
       </w:r>
       <w:r>
         <w:t xml:space="preserve"> (</w:t>
@@ -286,14 +276,12 @@
       <w:r>
         <w:t xml:space="preserve"> Things changed after 1807.</w:t>
       </w:r>
-      <w:bookmarkStart w:id="2" w:name="_GoBack"/>
-      <w:bookmarkEnd w:id="2"/>
     </w:p>
     <w:p>
       <w:pPr>
         <w:pStyle w:val="Lgende"/>
       </w:pPr>
-      <w:bookmarkStart w:id="3" w:name="_Ref489800915"/>
+      <w:bookmarkStart w:id="2" w:name="_Ref489800915"/>
       <w:r>
         <w:t xml:space="preserve">Figure </w:t>
       </w:r>
@@ -315,10 +303,15 @@
       <w:r>
         <w:fldChar w:fldCharType="end"/>
       </w:r>
+      <w:bookmarkEnd w:id="2"/>
+      <w:r>
+        <w:t xml:space="preserve">: </w:t>
+      </w:r>
+      <w:bookmarkStart w:id="3" w:name="_GoBack"/>
+      <w:r>
+        <w:t>Total French trade and Anglo-French wars</w:t>
+      </w:r>
       <w:bookmarkEnd w:id="3"/>
-      <w:r>
-        <w:t>: Total French trade and Anglo-French wars</w:t>
-      </w:r>
     </w:p>
     <w:p>
       <w:pPr>
@@ -345,7 +338,7 @@
                     <pic:cNvPicPr/>
                   </pic:nvPicPr>
                   <pic:blipFill>
-                    <a:blip r:embed="rId7" cstate="print">
+                    <a:blip r:embed="rId6" cstate="print">
                       <a:extLst>
                         <a:ext uri="{28A0092B-C50C-407E-A947-70E740481C1C}">
                           <a14:useLocalDpi xmlns:a14="http://schemas.microsoft.com/office/drawing/2010/main" val="0"/>
@@ -401,14 +394,7 @@
           <w:rFonts w:eastAsiaTheme="minorEastAsia"/>
           <w:lang w:val="en-US"/>
         </w:rPr>
-        <w:t>ow come the pre-1792 war</w:t>
-      </w:r>
-      <w:r>
-        <w:rPr>
-          <w:rFonts w:eastAsiaTheme="minorEastAsia"/>
-          <w:lang w:val="en-US"/>
-        </w:rPr>
-        <w:t>s did not have a</w:t>
+        <w:t>ow come the pre-1792 wars did not have a</w:t>
       </w:r>
       <w:r>
         <w:rPr>
@@ -433,21 +419,48 @@
         <w:rPr>
           <w:lang w:val="en-US"/>
         </w:rPr>
-        <w:t xml:space="preserve">to understand the effect of wars in general, the geopolitical history of the eighteenth and nineteenth century and the globalization/deglobalization cycle from the 1490s to the 1840s. </w:t>
+        <w:t>to understand the effect of wars in general, the geopolitical history of the eighteenth and nineteenth century and the globalization/</w:t>
+      </w:r>
+      <w:proofErr w:type="spellStart"/>
+      <w:r>
+        <w:rPr>
+          <w:lang w:val="en-US"/>
+        </w:rPr>
+        <w:t>deglobalization</w:t>
+      </w:r>
+      <w:proofErr w:type="spellEnd"/>
+      <w:r>
+        <w:rPr>
+          <w:lang w:val="en-US"/>
+        </w:rPr>
+        <w:t xml:space="preserve"> cyc</w:t>
+      </w:r>
+      <w:r>
+        <w:rPr>
+          <w:lang w:val="en-US"/>
+        </w:rPr>
+        <w:t>le from the 1490s to the 1840s.</w:t>
       </w:r>
     </w:p>
     <w:p>
       <w:r>
-        <w:t>The existing literature looking at the impact of wars on neutral trade comes to mixed r</w:t>
-      </w:r>
-      <w:r>
-        <w:t>esults. Barbieri and Levy (1999) for example, analyse the impact of war from 1870 to 1992, and find that the general impact of conflict on trade is not particularly strong and mostly only temporary. Anderton and Carter (2001), on the other hand, look at th</w:t>
-      </w:r>
-      <w:r>
-        <w:t>e effect of wars on global trade, and find that when major world power are at war significant pre and post war effects are observed. Finally, Rahman (2007), using British trade data from eighteenth century, finds that it is warfare between naval powers tha</w:t>
-      </w:r>
-      <w:r>
-        <w:t xml:space="preserve">t brings disruption to trade. </w:t>
+        <w:t xml:space="preserve">The existing literature looking at the impact of wars on neutral trade comes to mixed results. Barbieri and Levy (1999) for example, analyse the impact of war from 1870 to 1992, and find that the general impact of conflict on trade is not particularly strong and mostly only temporary. </w:t>
+      </w:r>
+      <w:proofErr w:type="spellStart"/>
+      <w:r>
+        <w:t>Anderton</w:t>
+      </w:r>
+      <w:proofErr w:type="spellEnd"/>
+      <w:r>
+        <w:t xml:space="preserve"> and Carter (2001), on the other hand, look at the effect of wars on global trade, and find that when major world power </w:t>
+      </w:r>
+      <w:proofErr w:type="gramStart"/>
+      <w:r>
+        <w:t>are</w:t>
+      </w:r>
+      <w:proofErr w:type="gramEnd"/>
+      <w:r>
+        <w:t xml:space="preserve"> at war significant pre and post war effects are observed. Finally, Rahman (2007), using British trade data from eighteenth century, finds that it is warfare between naval powers that brings disruption to trade. </w:t>
       </w:r>
       <w:r>
         <w:t>In contrast, the resilience of French trade has long been remarked by historians (Riley</w:t>
@@ -474,19 +487,26 @@
         <w:rPr>
           <w:lang w:val="en-US"/>
         </w:rPr>
-        <w:t xml:space="preserve">) </w:t>
-      </w:r>
-      <w:r>
-        <w:rPr>
-          <w:lang w:val="en-US"/>
-        </w:rPr>
-        <w:t xml:space="preserve">Our contribution is to distinguish trade with neutrals, allies and foes, (focusing on Hamburg, which was neutral during the period), and to look at sectoral level of trade. </w:t>
-      </w:r>
-      <w:r>
-        <w:t>To our belief we are the first ones to look at the effect of wars on good-specific bilateral trade flows. We are looking in particular at coffee and sugar, which are the major colonial goods, and at wine and eau de vie, major</w:t>
-      </w:r>
-      <w:r>
-        <w:t xml:space="preserve"> European products. We focus, on the particular case of Hamburg, for two reasons. First, it offers import trade statistics that allow double checking the French data</w:t>
+        <w:t xml:space="preserve">) Our contribution is to distinguish trade with neutrals, allies and foes, (focusing on Hamburg, which was neutral during the period), and to look at sectoral level of trade. </w:t>
+      </w:r>
+      <w:r>
+        <w:t xml:space="preserve">To our belief we are the first ones to look at the effect of wars on good-specific bilateral trade flows. We are looking </w:t>
+      </w:r>
+      <w:proofErr w:type="gramStart"/>
+      <w:r>
+        <w:t>in particular at</w:t>
+      </w:r>
+      <w:proofErr w:type="gramEnd"/>
+      <w:r>
+        <w:t xml:space="preserve"> coffee and sugar, which are the major colonial goods, and at wine and eau de vie, major European products. We focus, on the </w:t>
+      </w:r>
+      <w:proofErr w:type="gramStart"/>
+      <w:r>
+        <w:t>particular case</w:t>
+      </w:r>
+      <w:proofErr w:type="gramEnd"/>
+      <w:r>
+        <w:t xml:space="preserve"> of Hamburg, for two reasons. First, it offers import trade statistics that allow double checking the French data</w:t>
       </w:r>
       <w:r>
         <w:t xml:space="preserve"> (</w:t>
@@ -516,10 +536,7 @@
         <w:t>)</w:t>
       </w:r>
       <w:r>
-        <w:t>. Second, it was an important trade partner, a neutral gateway to Germany whose trade was m</w:t>
-      </w:r>
-      <w:r>
-        <w:t>ainly directly affected by war. We then repeat the experiment on all French trading partners as an aggregate. We also explore whether the effect of war depends on the identity of the victor and the belligerent status of trade partners.</w:t>
+        <w:t>. Second, it was an important trade partner, a neutral gateway to Germany whose trade was mainly directly affected by war. We then repeat the experiment on all French trading partners as an aggregate. We also explore whether the effect of war depends on the identity of the victor and the belligerent status of trade partners.</w:t>
       </w:r>
     </w:p>
     <w:p>
@@ -565,6 +582,7 @@
       </w:pPr>
       <w:r>
         <w:rPr>
+          <w:noProof/>
           <w:lang w:val="fr-FR"/>
         </w:rPr>
         <w:drawing>
@@ -585,7 +603,7 @@
                     </pic:cNvPicPr>
                   </pic:nvPicPr>
                   <pic:blipFill>
-                    <a:blip r:embed="rId8" cstate="print">
+                    <a:blip r:embed="rId7" cstate="print">
                       <a:extLst>
                         <a:ext uri="{28A0092B-C50C-407E-A947-70E740481C1C}">
                           <a14:useLocalDpi xmlns:a14="http://schemas.microsoft.com/office/drawing/2010/main" val="0"/>
@@ -613,14 +631,14 @@
                         <ma14:placeholderFlag xmlns:ma14="http://schemas.microsoft.com/office/mac/drawingml/2011/main" val="1"/>
                       </a:ext>
                       <a:ext uri="{909E8E84-426E-40dd-AFC4-6F175D3DCCD1}">
-                        <a14:hiddenFill xmlns:p="http://schemas.openxmlformats.org/presentationml/2006/main" xmlns:a14="http://schemas.microsoft.com/office/drawing/2010/main" xmlns="" xmlns:lc="http://schemas.openxmlformats.org/drawingml/2006/lockedCanvas">
+                        <a14:hiddenFill xmlns:lc="http://schemas.openxmlformats.org/drawingml/2006/lockedCanvas" xmlns="" xmlns:a14="http://schemas.microsoft.com/office/drawing/2010/main" xmlns:p="http://schemas.openxmlformats.org/presentationml/2006/main" xmlns:w="http://schemas.openxmlformats.org/wordprocessingml/2006/main" xmlns:w10="urn:schemas-microsoft-com:office:word" xmlns:v="urn:schemas-microsoft-com:vml" xmlns:o="urn:schemas-microsoft-com:office:office">
                           <a:solidFill>
                             <a:schemeClr val="accent1"/>
                           </a:solidFill>
                         </a14:hiddenFill>
                       </a:ext>
                       <a:ext uri="{91240B29-F687-4f45-9708-019B960494DF}">
-                        <a14:hiddenLine xmlns:p="http://schemas.openxmlformats.org/presentationml/2006/main" xmlns:a14="http://schemas.microsoft.com/office/drawing/2010/main" xmlns="" xmlns:lc="http://schemas.openxmlformats.org/drawingml/2006/lockedCanvas" w="9525">
+                        <a14:hiddenLine xmlns:lc="http://schemas.openxmlformats.org/drawingml/2006/lockedCanvas" xmlns="" xmlns:a14="http://schemas.microsoft.com/office/drawing/2010/main" xmlns:p="http://schemas.openxmlformats.org/presentationml/2006/main" xmlns:w="http://schemas.openxmlformats.org/wordprocessingml/2006/main" xmlns:w10="urn:schemas-microsoft-com:office:word" xmlns:v="urn:schemas-microsoft-com:vml" xmlns:o="urn:schemas-microsoft-com:office:office" w="9525">
                           <a:solidFill>
                             <a:schemeClr val="tx1"/>
                           </a:solidFill>
@@ -640,23 +658,11 @@
     </w:p>
     <w:p>
       <w:r>
-        <w:t>We find a general ne</w:t>
-      </w:r>
-      <w:r>
-        <w:t>gative impact of war on French exports to Hamburg and all aggregate trading partners, yet, we observe big differences depending on the products. Wars have a very large and negative impact on colonial products, but a positive one on wine (and a very positiv</w:t>
-      </w:r>
-      <w:r>
-        <w:t xml:space="preserve">e one on </w:t>
+        <w:t xml:space="preserve">We find a general negative impact of war on French exports to Hamburg and all aggregate trading partners, yet, we observe big differences depending on the products. Wars have a very large and negative impact on colonial products, but a positive one on wine (and a very positive one on </w:t>
       </w:r>
       <w:r>
         <w:lastRenderedPageBreak/>
-        <w:t>eau-de-vie). This suggests that trade of some specific products was benefitting from wars</w:t>
-      </w:r>
-      <w:r>
-        <w:t xml:space="preserve">. Furthermore, we find little long-term effect of wars before 1793. It was not possible for the United Kingdom to cripple French trade before the ideological </w:t>
-      </w:r>
-      <w:r>
-        <w:t>wars tha</w:t>
+        <w:t>eau-de-vie). This suggests that trade of some specific products was benefitting from wars. Furthermore, we find little long-term effect of wars before 1793. It was not possible for the United Kingdom to cripple French trade before the ideological wars tha</w:t>
       </w:r>
       <w:r>
         <w:t>t started after the Revolution.</w:t>
@@ -830,11 +836,19 @@
                 <w:lang w:val="fr-FR"/>
               </w:rPr>
             </w:pPr>
-            <w:r>
-              <w:rPr>
-                <w:lang w:val="fr-FR"/>
-              </w:rPr>
-              <w:t>War # Coffee</w:t>
+            <w:proofErr w:type="spellStart"/>
+            <w:r>
+              <w:rPr>
+                <w:lang w:val="fr-FR"/>
+              </w:rPr>
+              <w:t>War</w:t>
+            </w:r>
+            <w:proofErr w:type="spellEnd"/>
+            <w:r>
+              <w:rPr>
+                <w:lang w:val="fr-FR"/>
+              </w:rPr>
+              <w:t xml:space="preserve"> # Coffee</w:t>
             </w:r>
           </w:p>
         </w:tc>
@@ -929,11 +943,19 @@
                 <w:lang w:val="fr-FR"/>
               </w:rPr>
             </w:pPr>
-            <w:r>
-              <w:rPr>
-                <w:lang w:val="fr-FR"/>
-              </w:rPr>
-              <w:t>War # Eau de vie</w:t>
+            <w:proofErr w:type="spellStart"/>
+            <w:r>
+              <w:rPr>
+                <w:lang w:val="fr-FR"/>
+              </w:rPr>
+              <w:t>War</w:t>
+            </w:r>
+            <w:proofErr w:type="spellEnd"/>
+            <w:r>
+              <w:rPr>
+                <w:lang w:val="fr-FR"/>
+              </w:rPr>
+              <w:t xml:space="preserve"> # Eau de vie</w:t>
             </w:r>
           </w:p>
         </w:tc>
@@ -1029,12 +1051,28 @@
                 <w:lang w:val="fr-FR"/>
               </w:rPr>
             </w:pPr>
-            <w:r>
-              <w:rPr>
-                <w:lang w:val="fr-FR"/>
-              </w:rPr>
-              <w:t>War # Sugar</w:t>
-            </w:r>
+            <w:proofErr w:type="spellStart"/>
+            <w:r>
+              <w:rPr>
+                <w:lang w:val="fr-FR"/>
+              </w:rPr>
+              <w:t>War</w:t>
+            </w:r>
+            <w:proofErr w:type="spellEnd"/>
+            <w:r>
+              <w:rPr>
+                <w:lang w:val="fr-FR"/>
+              </w:rPr>
+              <w:t xml:space="preserve"> # </w:t>
+            </w:r>
+            <w:proofErr w:type="spellStart"/>
+            <w:r>
+              <w:rPr>
+                <w:lang w:val="fr-FR"/>
+              </w:rPr>
+              <w:t>Sugar</w:t>
+            </w:r>
+            <w:proofErr w:type="spellEnd"/>
           </w:p>
         </w:tc>
         <w:tc>
@@ -1128,12 +1166,28 @@
                 <w:lang w:val="fr-FR"/>
               </w:rPr>
             </w:pPr>
-            <w:r>
-              <w:rPr>
-                <w:lang w:val="fr-FR"/>
-              </w:rPr>
-              <w:t>War # Wine</w:t>
-            </w:r>
+            <w:proofErr w:type="spellStart"/>
+            <w:r>
+              <w:rPr>
+                <w:lang w:val="fr-FR"/>
+              </w:rPr>
+              <w:t>War</w:t>
+            </w:r>
+            <w:proofErr w:type="spellEnd"/>
+            <w:r>
+              <w:rPr>
+                <w:lang w:val="fr-FR"/>
+              </w:rPr>
+              <w:t xml:space="preserve"> # </w:t>
+            </w:r>
+            <w:proofErr w:type="spellStart"/>
+            <w:r>
+              <w:rPr>
+                <w:lang w:val="fr-FR"/>
+              </w:rPr>
+              <w:t>Wine</w:t>
+            </w:r>
+            <w:proofErr w:type="spellEnd"/>
           </w:p>
         </w:tc>
         <w:tc>
@@ -1228,12 +1282,28 @@
                 <w:lang w:val="fr-FR"/>
               </w:rPr>
             </w:pPr>
-            <w:r>
-              <w:rPr>
-                <w:lang w:val="fr-FR"/>
-              </w:rPr>
-              <w:t>War # Other</w:t>
-            </w:r>
+            <w:proofErr w:type="spellStart"/>
+            <w:r>
+              <w:rPr>
+                <w:lang w:val="fr-FR"/>
+              </w:rPr>
+              <w:t>War</w:t>
+            </w:r>
+            <w:proofErr w:type="spellEnd"/>
+            <w:r>
+              <w:rPr>
+                <w:lang w:val="fr-FR"/>
+              </w:rPr>
+              <w:t xml:space="preserve"> # </w:t>
+            </w:r>
+            <w:proofErr w:type="spellStart"/>
+            <w:r>
+              <w:rPr>
+                <w:lang w:val="fr-FR"/>
+              </w:rPr>
+              <w:t>Other</w:t>
+            </w:r>
+            <w:proofErr w:type="spellEnd"/>
           </w:p>
         </w:tc>
         <w:tc>
@@ -1327,11 +1397,19 @@
                 <w:lang w:val="fr-FR"/>
               </w:rPr>
             </w:pPr>
-            <w:r>
-              <w:rPr>
-                <w:lang w:val="fr-FR"/>
-              </w:rPr>
-              <w:t>Land_war # Coffee</w:t>
+            <w:proofErr w:type="spellStart"/>
+            <w:r>
+              <w:rPr>
+                <w:lang w:val="fr-FR"/>
+              </w:rPr>
+              <w:t>Land_war</w:t>
+            </w:r>
+            <w:proofErr w:type="spellEnd"/>
+            <w:r>
+              <w:rPr>
+                <w:lang w:val="fr-FR"/>
+              </w:rPr>
+              <w:t xml:space="preserve"> # Coffee</w:t>
             </w:r>
           </w:p>
         </w:tc>
@@ -1427,11 +1505,19 @@
                 <w:lang w:val="fr-FR"/>
               </w:rPr>
             </w:pPr>
-            <w:r>
-              <w:rPr>
-                <w:lang w:val="fr-FR"/>
-              </w:rPr>
-              <w:t>Land_war # Eau de vie</w:t>
+            <w:proofErr w:type="spellStart"/>
+            <w:r>
+              <w:rPr>
+                <w:lang w:val="fr-FR"/>
+              </w:rPr>
+              <w:t>Land_war</w:t>
+            </w:r>
+            <w:proofErr w:type="spellEnd"/>
+            <w:r>
+              <w:rPr>
+                <w:lang w:val="fr-FR"/>
+              </w:rPr>
+              <w:t xml:space="preserve"> # Eau de vie</w:t>
             </w:r>
           </w:p>
         </w:tc>
@@ -1526,12 +1612,28 @@
                 <w:lang w:val="fr-FR"/>
               </w:rPr>
             </w:pPr>
-            <w:r>
-              <w:rPr>
-                <w:lang w:val="fr-FR"/>
-              </w:rPr>
-              <w:t>Land_war # Sugar</w:t>
-            </w:r>
+            <w:proofErr w:type="spellStart"/>
+            <w:r>
+              <w:rPr>
+                <w:lang w:val="fr-FR"/>
+              </w:rPr>
+              <w:t>Land_war</w:t>
+            </w:r>
+            <w:proofErr w:type="spellEnd"/>
+            <w:r>
+              <w:rPr>
+                <w:lang w:val="fr-FR"/>
+              </w:rPr>
+              <w:t xml:space="preserve"> # </w:t>
+            </w:r>
+            <w:proofErr w:type="spellStart"/>
+            <w:r>
+              <w:rPr>
+                <w:lang w:val="fr-FR"/>
+              </w:rPr>
+              <w:t>Sugar</w:t>
+            </w:r>
+            <w:proofErr w:type="spellEnd"/>
           </w:p>
         </w:tc>
         <w:tc>
@@ -1626,12 +1728,28 @@
                 <w:lang w:val="fr-FR"/>
               </w:rPr>
             </w:pPr>
-            <w:r>
-              <w:rPr>
-                <w:lang w:val="fr-FR"/>
-              </w:rPr>
-              <w:t>Land_war # Wine</w:t>
-            </w:r>
+            <w:proofErr w:type="spellStart"/>
+            <w:r>
+              <w:rPr>
+                <w:lang w:val="fr-FR"/>
+              </w:rPr>
+              <w:t>Land_war</w:t>
+            </w:r>
+            <w:proofErr w:type="spellEnd"/>
+            <w:r>
+              <w:rPr>
+                <w:lang w:val="fr-FR"/>
+              </w:rPr>
+              <w:t xml:space="preserve"> # </w:t>
+            </w:r>
+            <w:proofErr w:type="spellStart"/>
+            <w:r>
+              <w:rPr>
+                <w:lang w:val="fr-FR"/>
+              </w:rPr>
+              <w:t>Wine</w:t>
+            </w:r>
+            <w:proofErr w:type="spellEnd"/>
           </w:p>
         </w:tc>
         <w:tc>
@@ -1725,12 +1843,28 @@
                 <w:lang w:val="fr-FR"/>
               </w:rPr>
             </w:pPr>
-            <w:r>
-              <w:rPr>
-                <w:lang w:val="fr-FR"/>
-              </w:rPr>
-              <w:t>Land_war # Other</w:t>
-            </w:r>
+            <w:proofErr w:type="spellStart"/>
+            <w:r>
+              <w:rPr>
+                <w:lang w:val="fr-FR"/>
+              </w:rPr>
+              <w:t>Land_war</w:t>
+            </w:r>
+            <w:proofErr w:type="spellEnd"/>
+            <w:r>
+              <w:rPr>
+                <w:lang w:val="fr-FR"/>
+              </w:rPr>
+              <w:t xml:space="preserve"> # </w:t>
+            </w:r>
+            <w:proofErr w:type="spellStart"/>
+            <w:r>
+              <w:rPr>
+                <w:lang w:val="fr-FR"/>
+              </w:rPr>
+              <w:t>Other</w:t>
+            </w:r>
+            <w:proofErr w:type="spellEnd"/>
           </w:p>
         </w:tc>
         <w:tc>
@@ -1825,11 +1959,19 @@
                 <w:lang w:val="fr-FR"/>
               </w:rPr>
             </w:pPr>
-            <w:r>
-              <w:rPr>
-                <w:lang w:val="fr-FR"/>
-              </w:rPr>
-              <w:t>Mercantilist_war # Coffee</w:t>
+            <w:proofErr w:type="spellStart"/>
+            <w:r>
+              <w:rPr>
+                <w:lang w:val="fr-FR"/>
+              </w:rPr>
+              <w:t>Mercantilist_war</w:t>
+            </w:r>
+            <w:proofErr w:type="spellEnd"/>
+            <w:r>
+              <w:rPr>
+                <w:lang w:val="fr-FR"/>
+              </w:rPr>
+              <w:t xml:space="preserve"> # Coffee</w:t>
             </w:r>
           </w:p>
         </w:tc>
@@ -1924,11 +2066,19 @@
                 <w:lang w:val="fr-FR"/>
               </w:rPr>
             </w:pPr>
-            <w:r>
-              <w:rPr>
-                <w:lang w:val="fr-FR"/>
-              </w:rPr>
-              <w:t>Mercantilist_war # Eau de vie</w:t>
+            <w:proofErr w:type="spellStart"/>
+            <w:r>
+              <w:rPr>
+                <w:lang w:val="fr-FR"/>
+              </w:rPr>
+              <w:t>Mercantilist_war</w:t>
+            </w:r>
+            <w:proofErr w:type="spellEnd"/>
+            <w:r>
+              <w:rPr>
+                <w:lang w:val="fr-FR"/>
+              </w:rPr>
+              <w:t xml:space="preserve"> # Eau de vie</w:t>
             </w:r>
           </w:p>
         </w:tc>
@@ -2024,12 +2174,28 @@
                 <w:lang w:val="fr-FR"/>
               </w:rPr>
             </w:pPr>
-            <w:r>
-              <w:rPr>
-                <w:lang w:val="fr-FR"/>
-              </w:rPr>
-              <w:t>Mercantilist_war # Sugar</w:t>
-            </w:r>
+            <w:proofErr w:type="spellStart"/>
+            <w:r>
+              <w:rPr>
+                <w:lang w:val="fr-FR"/>
+              </w:rPr>
+              <w:t>Mercantilist_war</w:t>
+            </w:r>
+            <w:proofErr w:type="spellEnd"/>
+            <w:r>
+              <w:rPr>
+                <w:lang w:val="fr-FR"/>
+              </w:rPr>
+              <w:t xml:space="preserve"> # </w:t>
+            </w:r>
+            <w:proofErr w:type="spellStart"/>
+            <w:r>
+              <w:rPr>
+                <w:lang w:val="fr-FR"/>
+              </w:rPr>
+              <w:t>Sugar</w:t>
+            </w:r>
+            <w:proofErr w:type="spellEnd"/>
           </w:p>
         </w:tc>
         <w:tc>
@@ -2123,12 +2289,28 @@
                 <w:lang w:val="fr-FR"/>
               </w:rPr>
             </w:pPr>
-            <w:r>
-              <w:rPr>
-                <w:lang w:val="fr-FR"/>
-              </w:rPr>
-              <w:t>Mercantilist_war # Wine</w:t>
-            </w:r>
+            <w:proofErr w:type="spellStart"/>
+            <w:r>
+              <w:rPr>
+                <w:lang w:val="fr-FR"/>
+              </w:rPr>
+              <w:t>Mercantilist_war</w:t>
+            </w:r>
+            <w:proofErr w:type="spellEnd"/>
+            <w:r>
+              <w:rPr>
+                <w:lang w:val="fr-FR"/>
+              </w:rPr>
+              <w:t xml:space="preserve"> # </w:t>
+            </w:r>
+            <w:proofErr w:type="spellStart"/>
+            <w:r>
+              <w:rPr>
+                <w:lang w:val="fr-FR"/>
+              </w:rPr>
+              <w:t>Wine</w:t>
+            </w:r>
+            <w:proofErr w:type="spellEnd"/>
           </w:p>
         </w:tc>
         <w:tc>
@@ -2223,12 +2405,28 @@
                 <w:lang w:val="fr-FR"/>
               </w:rPr>
             </w:pPr>
-            <w:r>
-              <w:rPr>
-                <w:lang w:val="fr-FR"/>
-              </w:rPr>
-              <w:t>Mercantilist_war # Other</w:t>
-            </w:r>
+            <w:proofErr w:type="spellStart"/>
+            <w:r>
+              <w:rPr>
+                <w:lang w:val="fr-FR"/>
+              </w:rPr>
+              <w:t>Mercantilist_war</w:t>
+            </w:r>
+            <w:proofErr w:type="spellEnd"/>
+            <w:r>
+              <w:rPr>
+                <w:lang w:val="fr-FR"/>
+              </w:rPr>
+              <w:t xml:space="preserve"> # </w:t>
+            </w:r>
+            <w:proofErr w:type="spellStart"/>
+            <w:r>
+              <w:rPr>
+                <w:lang w:val="fr-FR"/>
+              </w:rPr>
+              <w:t>Other</w:t>
+            </w:r>
+            <w:proofErr w:type="spellEnd"/>
           </w:p>
         </w:tc>
         <w:tc>
@@ -2322,11 +2520,19 @@
                 <w:lang w:val="fr-FR"/>
               </w:rPr>
             </w:pPr>
-            <w:r>
-              <w:rPr>
-                <w:lang w:val="fr-FR"/>
-              </w:rPr>
-              <w:t>R&amp;N_war # Coffee</w:t>
+            <w:proofErr w:type="spellStart"/>
+            <w:r>
+              <w:rPr>
+                <w:lang w:val="fr-FR"/>
+              </w:rPr>
+              <w:t>R&amp;N_war</w:t>
+            </w:r>
+            <w:proofErr w:type="spellEnd"/>
+            <w:r>
+              <w:rPr>
+                <w:lang w:val="fr-FR"/>
+              </w:rPr>
+              <w:t xml:space="preserve"> # Coffee</w:t>
             </w:r>
           </w:p>
         </w:tc>
@@ -2422,11 +2628,19 @@
                 <w:lang w:val="fr-FR"/>
               </w:rPr>
             </w:pPr>
-            <w:r>
-              <w:rPr>
-                <w:lang w:val="fr-FR"/>
-              </w:rPr>
-              <w:t>R&amp;N_war # Eau de vie</w:t>
+            <w:proofErr w:type="spellStart"/>
+            <w:r>
+              <w:rPr>
+                <w:lang w:val="fr-FR"/>
+              </w:rPr>
+              <w:t>R&amp;N_war</w:t>
+            </w:r>
+            <w:proofErr w:type="spellEnd"/>
+            <w:r>
+              <w:rPr>
+                <w:lang w:val="fr-FR"/>
+              </w:rPr>
+              <w:t xml:space="preserve"> # Eau de vie</w:t>
             </w:r>
           </w:p>
         </w:tc>
@@ -2521,12 +2735,28 @@
                 <w:lang w:val="fr-FR"/>
               </w:rPr>
             </w:pPr>
-            <w:r>
-              <w:rPr>
-                <w:lang w:val="fr-FR"/>
-              </w:rPr>
-              <w:t>R&amp;N_war # Sugar</w:t>
-            </w:r>
+            <w:proofErr w:type="spellStart"/>
+            <w:r>
+              <w:rPr>
+                <w:lang w:val="fr-FR"/>
+              </w:rPr>
+              <w:t>R&amp;N_war</w:t>
+            </w:r>
+            <w:proofErr w:type="spellEnd"/>
+            <w:r>
+              <w:rPr>
+                <w:lang w:val="fr-FR"/>
+              </w:rPr>
+              <w:t xml:space="preserve"> # </w:t>
+            </w:r>
+            <w:proofErr w:type="spellStart"/>
+            <w:r>
+              <w:rPr>
+                <w:lang w:val="fr-FR"/>
+              </w:rPr>
+              <w:t>Sugar</w:t>
+            </w:r>
+            <w:proofErr w:type="spellEnd"/>
           </w:p>
         </w:tc>
         <w:tc>
@@ -2621,12 +2851,28 @@
                 <w:lang w:val="fr-FR"/>
               </w:rPr>
             </w:pPr>
-            <w:r>
-              <w:rPr>
-                <w:lang w:val="fr-FR"/>
-              </w:rPr>
-              <w:t>R&amp;N_war # Wine</w:t>
-            </w:r>
+            <w:proofErr w:type="spellStart"/>
+            <w:r>
+              <w:rPr>
+                <w:lang w:val="fr-FR"/>
+              </w:rPr>
+              <w:t>R&amp;N_war</w:t>
+            </w:r>
+            <w:proofErr w:type="spellEnd"/>
+            <w:r>
+              <w:rPr>
+                <w:lang w:val="fr-FR"/>
+              </w:rPr>
+              <w:t xml:space="preserve"> # </w:t>
+            </w:r>
+            <w:proofErr w:type="spellStart"/>
+            <w:r>
+              <w:rPr>
+                <w:lang w:val="fr-FR"/>
+              </w:rPr>
+              <w:t>Wine</w:t>
+            </w:r>
+            <w:proofErr w:type="spellEnd"/>
           </w:p>
         </w:tc>
         <w:tc>
@@ -2720,12 +2966,28 @@
                 <w:lang w:val="fr-FR"/>
               </w:rPr>
             </w:pPr>
-            <w:r>
-              <w:rPr>
-                <w:lang w:val="fr-FR"/>
-              </w:rPr>
-              <w:t>R&amp;N_war # Other</w:t>
-            </w:r>
+            <w:proofErr w:type="spellStart"/>
+            <w:r>
+              <w:rPr>
+                <w:lang w:val="fr-FR"/>
+              </w:rPr>
+              <w:t>R&amp;N_war</w:t>
+            </w:r>
+            <w:proofErr w:type="spellEnd"/>
+            <w:r>
+              <w:rPr>
+                <w:lang w:val="fr-FR"/>
+              </w:rPr>
+              <w:t xml:space="preserve"> # </w:t>
+            </w:r>
+            <w:proofErr w:type="spellStart"/>
+            <w:r>
+              <w:rPr>
+                <w:lang w:val="fr-FR"/>
+              </w:rPr>
+              <w:t>Other</w:t>
+            </w:r>
+            <w:proofErr w:type="spellEnd"/>
           </w:p>
         </w:tc>
         <w:tc>
@@ -2935,8 +3197,16 @@
               <w:rPr>
                 <w:lang w:val="fr-FR"/>
               </w:rPr>
-              <w:t>R-squared</w:t>
-            </w:r>
+              <w:t>R-</w:t>
+            </w:r>
+            <w:proofErr w:type="spellStart"/>
+            <w:r>
+              <w:rPr>
+                <w:lang w:val="fr-FR"/>
+              </w:rPr>
+              <w:t>squared</w:t>
+            </w:r>
+            <w:proofErr w:type="spellEnd"/>
           </w:p>
         </w:tc>
         <w:tc>
@@ -3868,7 +4138,7 @@
   <w:style w:type="paragraph" w:default="1" w:styleId="Normal">
     <w:name w:val="Normal"/>
     <w:qFormat/>
-    <w:rsid w:val="002E030C"/>
+    <w:rsid w:val="00855746"/>
     <w:pPr>
       <w:pBdr>
         <w:top w:val="none" w:sz="0" w:space="0" w:color="auto"/>
@@ -3894,7 +4164,7 @@
     <w:basedOn w:val="Normal"/>
     <w:next w:val="Normal"/>
     <w:qFormat/>
-    <w:rsid w:val="002E030C"/>
+    <w:rsid w:val="00855746"/>
     <w:pPr>
       <w:keepNext/>
       <w:numPr>
@@ -3915,7 +4185,7 @@
     <w:basedOn w:val="Normal"/>
     <w:next w:val="Normal"/>
     <w:qFormat/>
-    <w:rsid w:val="002E030C"/>
+    <w:rsid w:val="00855746"/>
     <w:pPr>
       <w:keepNext/>
       <w:numPr>
@@ -3935,7 +4205,7 @@
     <w:basedOn w:val="Normal"/>
     <w:next w:val="Normal"/>
     <w:qFormat/>
-    <w:rsid w:val="002E030C"/>
+    <w:rsid w:val="00855746"/>
     <w:pPr>
       <w:keepNext/>
       <w:numPr>
@@ -3955,7 +4225,7 @@
     <w:basedOn w:val="Normal"/>
     <w:next w:val="Normal"/>
     <w:qFormat/>
-    <w:rsid w:val="002E030C"/>
+    <w:rsid w:val="00855746"/>
     <w:pPr>
       <w:keepNext/>
       <w:spacing w:before="120" w:after="120" w:line="480" w:lineRule="atLeast"/>
@@ -3971,7 +4241,7 @@
     <w:basedOn w:val="Normal"/>
     <w:next w:val="Normal"/>
     <w:qFormat/>
-    <w:rsid w:val="002E030C"/>
+    <w:rsid w:val="00855746"/>
     <w:pPr>
       <w:keepNext/>
       <w:spacing w:after="120" w:line="240" w:lineRule="auto"/>
@@ -3987,15 +4257,19 @@
     <w:basedOn w:val="Normal"/>
     <w:next w:val="Normal"/>
     <w:qFormat/>
-    <w:rsid w:val="002E030C"/>
+    <w:rsid w:val="00855746"/>
     <w:pPr>
       <w:keepNext/>
       <w:widowControl w:val="0"/>
+      <w:numPr>
+        <w:ilvl w:val="5"/>
+        <w:numId w:val="2"/>
+      </w:numPr>
       <w:tabs>
+        <w:tab w:val="clear" w:pos="1152"/>
         <w:tab w:val="num" w:pos="1440"/>
       </w:tabs>
       <w:spacing w:before="120" w:after="120" w:line="460" w:lineRule="exact"/>
-      <w:ind w:left="1152" w:hanging="1152"/>
       <w:jc w:val="left"/>
       <w:outlineLvl w:val="5"/>
     </w:pPr>
@@ -4011,13 +4285,17 @@
     <w:next w:val="Normal"/>
     <w:link w:val="Titre7Car"/>
     <w:qFormat/>
-    <w:rsid w:val="002E030C"/>
+    <w:rsid w:val="00855746"/>
     <w:pPr>
+      <w:numPr>
+        <w:ilvl w:val="6"/>
+        <w:numId w:val="2"/>
+      </w:numPr>
       <w:tabs>
+        <w:tab w:val="clear" w:pos="1440"/>
         <w:tab w:val="num" w:pos="1800"/>
       </w:tabs>
       <w:spacing w:before="240" w:after="60" w:line="460" w:lineRule="exact"/>
-      <w:ind w:left="1296" w:hanging="1296"/>
       <w:outlineLvl w:val="6"/>
     </w:pPr>
     <w:rPr>
@@ -4030,13 +4308,13 @@
     <w:next w:val="Normal"/>
     <w:link w:val="Titre8Car"/>
     <w:qFormat/>
-    <w:rsid w:val="002E030C"/>
+    <w:rsid w:val="00855746"/>
     <w:pPr>
-      <w:tabs>
-        <w:tab w:val="num" w:pos="1800"/>
-      </w:tabs>
+      <w:numPr>
+        <w:ilvl w:val="7"/>
+        <w:numId w:val="2"/>
+      </w:numPr>
       <w:spacing w:before="240" w:after="60" w:line="460" w:lineRule="exact"/>
-      <w:ind w:left="1440" w:hanging="1440"/>
       <w:outlineLvl w:val="7"/>
     </w:pPr>
     <w:rPr>
@@ -4050,13 +4328,17 @@
     <w:next w:val="Normal"/>
     <w:link w:val="Titre9Car"/>
     <w:qFormat/>
-    <w:rsid w:val="002E030C"/>
+    <w:rsid w:val="00855746"/>
     <w:pPr>
+      <w:numPr>
+        <w:ilvl w:val="8"/>
+        <w:numId w:val="2"/>
+      </w:numPr>
       <w:tabs>
+        <w:tab w:val="clear" w:pos="1800"/>
         <w:tab w:val="num" w:pos="2160"/>
       </w:tabs>
       <w:spacing w:before="240" w:after="60" w:line="460" w:lineRule="exact"/>
-      <w:ind w:left="1584" w:hanging="1584"/>
       <w:outlineLvl w:val="8"/>
     </w:pPr>
     <w:rPr>
@@ -4068,7 +4350,7 @@
   </w:style>
   <w:style w:type="character" w:default="1" w:styleId="Policepardfaut">
     <w:name w:val="Default Paragraph Font"/>
-    <w:rsid w:val="002E030C"/>
+    <w:rsid w:val="00855746"/>
   </w:style>
   <w:style w:type="table" w:default="1" w:styleId="TableauNormal">
     <w:name w:val="Normal Table"/>
@@ -4088,7 +4370,7 @@
   <w:style w:type="numbering" w:default="1" w:styleId="Aucuneliste">
     <w:name w:val="No List"/>
     <w:semiHidden/>
-    <w:rsid w:val="002E030C"/>
+    <w:rsid w:val="00855746"/>
   </w:style>
   <w:style w:type="table" w:customStyle="1" w:styleId="TableNormal">
     <w:name w:val="Table Normal"/>
@@ -4106,7 +4388,7 @@
     <w:basedOn w:val="Normal"/>
     <w:next w:val="Sous-titre"/>
     <w:qFormat/>
-    <w:rsid w:val="002E030C"/>
+    <w:rsid w:val="00855746"/>
     <w:pPr>
       <w:spacing w:before="240" w:after="60"/>
       <w:ind w:firstLine="0"/>
@@ -4125,7 +4407,7 @@
     <w:basedOn w:val="Normal"/>
     <w:next w:val="Normal"/>
     <w:qFormat/>
-    <w:rsid w:val="002E030C"/>
+    <w:rsid w:val="00855746"/>
     <w:pPr>
       <w:spacing w:line="240" w:lineRule="auto"/>
       <w:jc w:val="center"/>
@@ -4134,7 +4416,7 @@
   </w:style>
   <w:style w:type="character" w:styleId="Lienhypertexte">
     <w:name w:val="Hyperlink"/>
-    <w:rsid w:val="002E030C"/>
+    <w:rsid w:val="00855746"/>
     <w:rPr>
       <w:color w:val="0000FF"/>
       <w:u w:val="single"/>
@@ -4145,7 +4427,7 @@
     <w:basedOn w:val="Normal"/>
     <w:next w:val="Normal"/>
     <w:qFormat/>
-    <w:rsid w:val="002E030C"/>
+    <w:rsid w:val="00855746"/>
     <w:pPr>
       <w:keepNext/>
       <w:spacing w:before="120" w:after="120" w:line="460" w:lineRule="exact"/>
@@ -4341,7 +4623,7 @@
     <w:name w:val="Body Text Indent 2"/>
     <w:basedOn w:val="Normal"/>
     <w:link w:val="Retraitcorpsdetexte2Car"/>
-    <w:rsid w:val="002E030C"/>
+    <w:rsid w:val="00855746"/>
     <w:pPr>
       <w:spacing w:line="460" w:lineRule="exact"/>
     </w:pPr>
@@ -4365,7 +4647,7 @@
   <w:style w:type="paragraph" w:styleId="Normalcentr">
     <w:name w:val="Block Text"/>
     <w:basedOn w:val="Normal"/>
-    <w:rsid w:val="002E030C"/>
+    <w:rsid w:val="00855746"/>
     <w:pPr>
       <w:spacing w:after="120" w:line="460" w:lineRule="exact"/>
       <w:ind w:firstLine="0"/>
@@ -4379,7 +4661,7 @@
     <w:name w:val="Titre de table"/>
     <w:basedOn w:val="Normal"/>
     <w:next w:val="Normalcentr"/>
-    <w:rsid w:val="002E030C"/>
+    <w:rsid w:val="00855746"/>
     <w:pPr>
       <w:keepNext/>
       <w:spacing w:before="240" w:after="120" w:line="360" w:lineRule="atLeast"/>
@@ -4394,7 +4676,7 @@
     <w:name w:val="footnote text"/>
     <w:basedOn w:val="Normal"/>
     <w:link w:val="NotedebasdepageCar"/>
-    <w:rsid w:val="002E030C"/>
+    <w:rsid w:val="00855746"/>
     <w:pPr>
       <w:spacing w:line="240" w:lineRule="auto"/>
       <w:ind w:firstLine="0"/>
@@ -4416,9 +4698,7 @@
       <w:lang w:val="en-GB"/>
     </w:rPr>
   </w:style>
-  <w:style w:type="paragraph" w:styleId="a">
-    <w:basedOn w:val="TableauNormal"/>
-    <w:next w:val="Grilledutableau"/>
+  <w:style w:type="paragraph" w:customStyle="1" w:styleId="a">
     <w:rsid w:val="002E030C"/>
     <w:pPr>
       <w:pBdr>
@@ -4444,7 +4724,7 @@
     <w:name w:val="header"/>
     <w:basedOn w:val="Normal"/>
     <w:link w:val="En-tteCar"/>
-    <w:rsid w:val="002E030C"/>
+    <w:rsid w:val="00855746"/>
     <w:pPr>
       <w:tabs>
         <w:tab w:val="center" w:pos="4536"/>
@@ -4477,7 +4757,7 @@
     <w:name w:val="footer"/>
     <w:basedOn w:val="Normal"/>
     <w:link w:val="PieddepageCar"/>
-    <w:rsid w:val="002E030C"/>
+    <w:rsid w:val="00855746"/>
     <w:pPr>
       <w:tabs>
         <w:tab w:val="center" w:pos="4536"/>
@@ -4507,7 +4787,7 @@
     <w:name w:val="Texte de table"/>
     <w:basedOn w:val="Normal"/>
     <w:qFormat/>
-    <w:rsid w:val="002E030C"/>
+    <w:rsid w:val="00855746"/>
     <w:pPr>
       <w:keepNext/>
       <w:keepLines/>
@@ -4523,7 +4803,7 @@
     <w:name w:val="Equation"/>
     <w:basedOn w:val="Normal"/>
     <w:next w:val="Normal"/>
-    <w:rsid w:val="002E030C"/>
+    <w:rsid w:val="00855746"/>
     <w:pPr>
       <w:widowControl w:val="0"/>
       <w:tabs>
@@ -4540,7 +4820,7 @@
   <w:style w:type="paragraph" w:customStyle="1" w:styleId="Textedetable-titre">
     <w:name w:val="Texte de table-titre"/>
     <w:basedOn w:val="Textedetable"/>
-    <w:rsid w:val="002E030C"/>
+    <w:rsid w:val="00855746"/>
     <w:rPr>
       <w:b/>
     </w:rPr>
@@ -4548,7 +4828,7 @@
   <w:style w:type="paragraph" w:customStyle="1" w:styleId="citationanglaise">
     <w:name w:val="citation anglaise"/>
     <w:basedOn w:val="Normal"/>
-    <w:rsid w:val="002E030C"/>
+    <w:rsid w:val="00855746"/>
     <w:pPr>
       <w:spacing w:line="460" w:lineRule="exact"/>
     </w:pPr>
@@ -4561,7 +4841,7 @@
     <w:name w:val="Body Text Indent"/>
     <w:basedOn w:val="Normal"/>
     <w:link w:val="RetraitcorpsdetexteCar"/>
-    <w:rsid w:val="002E030C"/>
+    <w:rsid w:val="00855746"/>
     <w:pPr>
       <w:widowControl w:val="0"/>
       <w:spacing w:line="360" w:lineRule="exact"/>
@@ -4588,7 +4868,7 @@
     <w:name w:val="Body Text Indent 3"/>
     <w:basedOn w:val="Normal"/>
     <w:link w:val="Retraitcorpsdetexte3Car"/>
-    <w:rsid w:val="002E030C"/>
+    <w:rsid w:val="00855746"/>
     <w:pPr>
       <w:pBdr>
         <w:left w:val="single" w:sz="4" w:space="4" w:color="auto"/>
@@ -4631,7 +4911,7 @@
     <w:name w:val="index heading"/>
     <w:basedOn w:val="Normal"/>
     <w:next w:val="Index1"/>
-    <w:rsid w:val="002E030C"/>
+    <w:rsid w:val="00855746"/>
     <w:pPr>
       <w:spacing w:line="460" w:lineRule="exact"/>
     </w:pPr>
@@ -4643,7 +4923,7 @@
   <w:style w:type="paragraph" w:customStyle="1" w:styleId="indice">
     <w:name w:val="indice"/>
     <w:basedOn w:val="Normal"/>
-    <w:rsid w:val="002E030C"/>
+    <w:rsid w:val="00855746"/>
     <w:pPr>
       <w:spacing w:line="360" w:lineRule="exact"/>
       <w:ind w:firstLine="278"/>
@@ -4658,7 +4938,7 @@
     <w:name w:val="List Bullet"/>
     <w:basedOn w:val="Normal"/>
     <w:autoRedefine/>
-    <w:rsid w:val="002E030C"/>
+    <w:rsid w:val="00855746"/>
     <w:pPr>
       <w:numPr>
         <w:numId w:val="3"/>
@@ -4672,14 +4952,14 @@
   <w:style w:type="character" w:styleId="Numrodepage">
     <w:name w:val="page number"/>
     <w:basedOn w:val="Policepardfaut"/>
-    <w:rsid w:val="002E030C"/>
+    <w:rsid w:val="00855746"/>
   </w:style>
   <w:style w:type="paragraph" w:styleId="TM1">
     <w:name w:val="toc 1"/>
     <w:basedOn w:val="Normal"/>
     <w:next w:val="Normal"/>
     <w:autoRedefine/>
-    <w:rsid w:val="002E030C"/>
+    <w:rsid w:val="00855746"/>
     <w:pPr>
       <w:tabs>
         <w:tab w:val="right" w:pos="9072"/>
@@ -4699,7 +4979,7 @@
     <w:basedOn w:val="Normal"/>
     <w:next w:val="Normal"/>
     <w:autoRedefine/>
-    <w:rsid w:val="002E030C"/>
+    <w:rsid w:val="00855746"/>
     <w:pPr>
       <w:tabs>
         <w:tab w:val="right" w:leader="dot" w:pos="9072"/>
@@ -4719,7 +4999,7 @@
     <w:basedOn w:val="Normal"/>
     <w:next w:val="Normal"/>
     <w:autoRedefine/>
-    <w:rsid w:val="002E030C"/>
+    <w:rsid w:val="00855746"/>
     <w:pPr>
       <w:tabs>
         <w:tab w:val="left" w:pos="1440"/>
@@ -4739,7 +5019,7 @@
     <w:basedOn w:val="Normal"/>
     <w:next w:val="Normal"/>
     <w:autoRedefine/>
-    <w:rsid w:val="002E030C"/>
+    <w:rsid w:val="00855746"/>
     <w:pPr>
       <w:ind w:left="720"/>
       <w:jc w:val="left"/>
@@ -4753,7 +5033,7 @@
     <w:basedOn w:val="Normal"/>
     <w:next w:val="Normal"/>
     <w:autoRedefine/>
-    <w:rsid w:val="002E030C"/>
+    <w:rsid w:val="00855746"/>
     <w:pPr>
       <w:ind w:left="960"/>
       <w:jc w:val="left"/>
@@ -4767,7 +5047,7 @@
     <w:basedOn w:val="Normal"/>
     <w:next w:val="Normal"/>
     <w:autoRedefine/>
-    <w:rsid w:val="002E030C"/>
+    <w:rsid w:val="00855746"/>
     <w:pPr>
       <w:ind w:left="1200"/>
       <w:jc w:val="left"/>
@@ -4781,7 +5061,7 @@
     <w:basedOn w:val="Normal"/>
     <w:next w:val="Normal"/>
     <w:autoRedefine/>
-    <w:rsid w:val="002E030C"/>
+    <w:rsid w:val="00855746"/>
     <w:pPr>
       <w:ind w:left="1440"/>
       <w:jc w:val="left"/>
@@ -4795,7 +5075,7 @@
     <w:basedOn w:val="Normal"/>
     <w:next w:val="Normal"/>
     <w:autoRedefine/>
-    <w:rsid w:val="002E030C"/>
+    <w:rsid w:val="00855746"/>
     <w:pPr>
       <w:ind w:left="1680"/>
       <w:jc w:val="left"/>
@@ -4809,7 +5089,7 @@
     <w:basedOn w:val="Normal"/>
     <w:next w:val="Normal"/>
     <w:autoRedefine/>
-    <w:rsid w:val="002E030C"/>
+    <w:rsid w:val="00855746"/>
     <w:pPr>
       <w:ind w:left="1920"/>
       <w:jc w:val="left"/>
@@ -4821,7 +5101,7 @@
   <w:style w:type="paragraph" w:customStyle="1" w:styleId="Adressedestenv">
     <w:name w:val="Adresse dest. (env.)"/>
     <w:basedOn w:val="Normal"/>
-    <w:rsid w:val="002E030C"/>
+    <w:rsid w:val="00855746"/>
     <w:pPr>
       <w:spacing w:line="240" w:lineRule="auto"/>
       <w:jc w:val="center"/>
@@ -4834,7 +5114,7 @@
     <w:name w:val="Citation longue"/>
     <w:basedOn w:val="Normal"/>
     <w:autoRedefine/>
-    <w:rsid w:val="002E030C"/>
+    <w:rsid w:val="00855746"/>
     <w:pPr>
       <w:spacing w:before="120" w:after="120" w:line="460" w:lineRule="exact"/>
       <w:ind w:left="284"/>
@@ -4849,7 +5129,7 @@
     <w:name w:val="Cartes"/>
     <w:basedOn w:val="Normal"/>
     <w:next w:val="Normal"/>
-    <w:rsid w:val="002E030C"/>
+    <w:rsid w:val="00855746"/>
     <w:pPr>
       <w:keepNext/>
       <w:keepLines/>
@@ -4861,7 +5141,7 @@
     <w:name w:val="Body Text"/>
     <w:basedOn w:val="Normal"/>
     <w:link w:val="CorpsdetexteCar"/>
-    <w:rsid w:val="002E030C"/>
+    <w:rsid w:val="00855746"/>
     <w:pPr>
       <w:spacing w:after="120" w:line="460" w:lineRule="exact"/>
     </w:pPr>
@@ -4886,7 +5166,7 @@
     <w:name w:val="List Bullet 2"/>
     <w:basedOn w:val="Normal"/>
     <w:autoRedefine/>
-    <w:rsid w:val="002E030C"/>
+    <w:rsid w:val="00855746"/>
     <w:pPr>
       <w:tabs>
         <w:tab w:val="num" w:pos="724"/>
@@ -4901,7 +5181,7 @@
   <w:style w:type="paragraph" w:customStyle="1" w:styleId="Sous-Caption">
     <w:name w:val="Sous-Caption"/>
     <w:basedOn w:val="Lgende"/>
-    <w:rsid w:val="002E030C"/>
+    <w:rsid w:val="00855746"/>
     <w:pPr>
       <w:spacing w:before="0" w:after="0" w:line="240" w:lineRule="auto"/>
     </w:pPr>
@@ -4913,7 +5193,7 @@
   <w:style w:type="paragraph" w:customStyle="1" w:styleId="Bibliographie1">
     <w:name w:val="Bibliographie1"/>
     <w:basedOn w:val="Normal"/>
-    <w:rsid w:val="002E030C"/>
+    <w:rsid w:val="00855746"/>
     <w:pPr>
       <w:spacing w:line="360" w:lineRule="exact"/>
       <w:ind w:left="284" w:hanging="284"/>
@@ -4923,7 +5203,7 @@
     <w:name w:val="table of figures"/>
     <w:basedOn w:val="Normal"/>
     <w:next w:val="Normal"/>
-    <w:rsid w:val="002E030C"/>
+    <w:rsid w:val="00855746"/>
     <w:pPr>
       <w:spacing w:line="360" w:lineRule="exact"/>
       <w:ind w:left="482" w:hanging="482"/>
@@ -4933,7 +5213,7 @@
     <w:name w:val="annotation text"/>
     <w:basedOn w:val="Normal"/>
     <w:link w:val="CommentaireCar"/>
-    <w:rsid w:val="002E030C"/>
+    <w:rsid w:val="00855746"/>
     <w:pPr>
       <w:spacing w:line="460" w:lineRule="exact"/>
     </w:pPr>
@@ -4958,7 +5238,7 @@
     <w:name w:val="endnote text"/>
     <w:basedOn w:val="Normal"/>
     <w:link w:val="NotedefinCar"/>
-    <w:rsid w:val="002E030C"/>
+    <w:rsid w:val="00855746"/>
   </w:style>
   <w:style w:type="character" w:customStyle="1" w:styleId="NotedefinCar">
     <w:name w:val="Note de fin Car"/>
@@ -4976,7 +5256,7 @@
   <w:style w:type="paragraph" w:customStyle="1" w:styleId="TableSources">
     <w:name w:val="Table Sources"/>
     <w:basedOn w:val="Sous-Caption"/>
-    <w:rsid w:val="002E030C"/>
+    <w:rsid w:val="00855746"/>
     <w:pPr>
       <w:keepLines/>
       <w:spacing w:after="240"/>
@@ -4987,7 +5267,7 @@
     <w:name w:val="Titre de tableau"/>
     <w:basedOn w:val="Normal"/>
     <w:next w:val="Normalcentr"/>
-    <w:rsid w:val="002E030C"/>
+    <w:rsid w:val="00855746"/>
     <w:pPr>
       <w:widowControl w:val="0"/>
       <w:spacing w:line="360" w:lineRule="atLeast"/>
@@ -5000,7 +5280,7 @@
   </w:style>
   <w:style w:type="character" w:customStyle="1" w:styleId="Lettresgreques">
     <w:name w:val="Lettres greques"/>
-    <w:rsid w:val="002E030C"/>
+    <w:rsid w:val="00855746"/>
     <w:rPr>
       <w:rFonts w:ascii="Symbol" w:hAnsi="Symbol"/>
       <w:i/>
@@ -5008,7 +5288,7 @@
   </w:style>
   <w:style w:type="character" w:customStyle="1" w:styleId="Equationdanscorpsdutexte">
     <w:name w:val="Equation dans corps du texte"/>
-    <w:rsid w:val="002E030C"/>
+    <w:rsid w:val="00855746"/>
     <w:rPr>
       <w:rFonts w:ascii="Times New Roman" w:hAnsi="Times New Roman"/>
       <w:i/>
@@ -5116,6 +5396,30 @@
         <w:right w:w="108" w:type="dxa"/>
       </w:tblCellMar>
     </w:tblPr>
+  </w:style>
+  <w:style w:type="paragraph" w:styleId="a0">
+    <w:basedOn w:val="TableauNormal"/>
+    <w:next w:val="Grilledutableau"/>
+    <w:rsid w:val="00855746"/>
+    <w:pPr>
+      <w:pBdr>
+        <w:top w:val="none" w:sz="0" w:space="0" w:color="auto"/>
+        <w:left w:val="none" w:sz="0" w:space="0" w:color="auto"/>
+        <w:bottom w:val="none" w:sz="0" w:space="0" w:color="auto"/>
+        <w:right w:val="none" w:sz="0" w:space="0" w:color="auto"/>
+        <w:between w:val="none" w:sz="0" w:space="0" w:color="auto"/>
+      </w:pBdr>
+      <w:spacing w:line="480" w:lineRule="auto"/>
+      <w:ind w:firstLine="425"/>
+      <w:jc w:val="both"/>
+    </w:pPr>
+    <w:rPr>
+      <w:rFonts w:ascii="Times New Roman" w:eastAsia="Times New Roman" w:hAnsi="Times New Roman" w:cs="Times New Roman"/>
+      <w:color w:val="auto"/>
+      <w:sz w:val="20"/>
+      <w:szCs w:val="20"/>
+      <w:lang w:val="fr-FR"/>
+    </w:rPr>
   </w:style>
 </w:styles>
 </file>

</xml_diff>